<commit_message>
Added description for Win install, Docker and Workbench
</commit_message>
<xml_diff>
--- a/docs/manuals/mysql/MySQLManual.docx
+++ b/docs/manuals/mysql/MySQLManual.docx
@@ -2,7 +2,1896 @@
 <file path=word/document.xml><?xml version="1.0" encoding="utf-8"?>
 <w:document xmlns:wpc="http://schemas.microsoft.com/office/word/2010/wordprocessingCanvas" xmlns:cx="http://schemas.microsoft.com/office/drawing/2014/chartex" xmlns:cx1="http://schemas.microsoft.com/office/drawing/2015/9/8/chartex" xmlns:cx2="http://schemas.microsoft.com/office/drawing/2015/10/21/chartex" xmlns:cx3="http://schemas.microsoft.com/office/drawing/2016/5/9/chartex" xmlns:cx4="http://schemas.microsoft.com/office/drawing/2016/5/10/chartex" xmlns:cx5="http://schemas.microsoft.com/office/drawing/2016/5/11/chartex" xmlns:cx6="http://schemas.microsoft.com/office/drawing/2016/5/12/chartex" xmlns:cx7="http://schemas.microsoft.com/office/drawing/2016/5/13/chartex" xmlns:cx8="http://schemas.microsoft.com/office/drawing/2016/5/14/chartex" xmlns:mc="http://schemas.openxmlformats.org/markup-compatibility/2006" xmlns:aink="http://schemas.microsoft.com/office/drawing/2016/ink" xmlns:am3d="http://schemas.microsoft.com/office/drawing/2017/model3d" xmlns:o="urn:schemas-microsoft-com:office:office" xmlns:oel="http://schemas.microsoft.com/office/2019/extlst" xmlns:r="http://schemas.openxmlformats.org/officeDocument/2006/relationships" xmlns:m="http://schemas.openxmlformats.org/officeDocument/2006/math" xmlns:v="urn:schemas-microsoft-com:vml" xmlns:wp14="http://schemas.microsoft.com/office/word/2010/wordprocessingDrawing" xmlns:wp="http://schemas.openxmlformats.org/drawingml/2006/wordprocessingDrawing" xmlns:w10="urn:schemas-microsoft-com:office:word" xmlns:w="http://schemas.openxmlformats.org/wordprocessingml/2006/main" xmlns:w14="http://schemas.microsoft.com/office/word/2010/wordml" xmlns:w15="http://schemas.microsoft.com/office/word/2012/wordml" xmlns:w16cex="http://schemas.microsoft.com/office/word/2018/wordml/cex" xmlns:w16cid="http://schemas.microsoft.com/office/word/2016/wordml/cid" xmlns:w16="http://schemas.microsoft.com/office/word/2018/wordml" xmlns:w16sdtdh="http://schemas.microsoft.com/office/word/2020/wordml/sdtdatahash" xmlns:w16se="http://schemas.microsoft.com/office/word/2015/wordml/symex" xmlns:wpg="http://schemas.microsoft.com/office/word/2010/wordprocessingGroup" xmlns:wpi="http://schemas.microsoft.com/office/word/2010/wordprocessingInk" xmlns:wne="http://schemas.microsoft.com/office/word/2006/wordml" xmlns:wps="http://schemas.microsoft.com/office/word/2010/wordprocessingShape" mc:Ignorable="w14 w15 w16se w16cid w16 w16cex w16sdtdh wp14">
   <w:body>
-    <w:p/>
+    <w:p>
+      <w:pPr>
+        <w:pStyle w:val="Heading1"/>
+      </w:pPr>
+      <w:r>
+        <w:t>MySql Manual</w:t>
+      </w:r>
+    </w:p>
+    <w:p>
+      <w:pPr>
+        <w:pStyle w:val="Heading2"/>
+        <w:rPr>
+          <w:lang w:val="sr-Latn-RS"/>
+        </w:rPr>
+      </w:pPr>
+      <w:r>
+        <w:t xml:space="preserve">Instalacija MySQL </w:t>
+      </w:r>
+      <w:r>
+        <w:t>(Windows OS)</w:t>
+      </w:r>
+    </w:p>
+    <w:p>
+      <w:pPr>
+        <w:jc w:val="both"/>
+        <w:rPr>
+          <w:lang w:val="sr-Latn-RS"/>
+        </w:rPr>
+      </w:pPr>
+      <w:r>
+        <w:rPr>
+          <w:lang w:val="sr-Latn-RS"/>
+        </w:rPr>
+        <w:t xml:space="preserve">Ukoliko je potrebno da imamo MySQL Server na Windows mašini, sve potrebne programe za rad možemo da instaliramo preko MySQL Installer – a (link: </w:t>
+      </w:r>
+      <w:hyperlink r:id="rId5" w:history="1">
+        <w:r>
+          <w:rPr>
+            <w:rStyle w:val="Hyperlink"/>
+            <w:lang w:val="sr-Latn-RS"/>
+          </w:rPr>
+          <w:t>https://dev.mysql.com/downloads/installer/</w:t>
+        </w:r>
+      </w:hyperlink>
+      <w:r>
+        <w:rPr>
+          <w:lang w:val="sr-Latn-RS"/>
+        </w:rPr>
+        <w:t xml:space="preserve"> ). Ovo je paket sa svim potrebnim programima.</w:t>
+      </w:r>
+      <w:r>
+        <w:rPr>
+          <w:lang w:val="sr-Latn-RS"/>
+        </w:rPr>
+        <w:t xml:space="preserve"> U toku instalacije nudi se više opcija za </w:t>
+      </w:r>
+      <w:r>
+        <w:rPr>
+          <w:i/>
+          <w:iCs/>
+          <w:lang w:val="sr-Latn-RS"/>
+        </w:rPr>
+        <w:t>Setup Type</w:t>
+      </w:r>
+      <w:r>
+        <w:rPr>
+          <w:i/>
+          <w:iCs/>
+          <w:lang w:val="sr-Latn-RS"/>
+        </w:rPr>
+        <w:t xml:space="preserve">, </w:t>
+      </w:r>
+      <w:r>
+        <w:rPr>
+          <w:lang w:val="sr-Latn-RS"/>
+        </w:rPr>
+        <w:t xml:space="preserve">ali opcija </w:t>
+      </w:r>
+      <w:r>
+        <w:rPr>
+          <w:i/>
+          <w:iCs/>
+          <w:lang w:val="sr-Latn-RS"/>
+        </w:rPr>
+        <w:t>Developer Default</w:t>
+      </w:r>
+      <w:r>
+        <w:rPr>
+          <w:lang w:val="sr-Latn-RS"/>
+        </w:rPr>
+        <w:t xml:space="preserve"> uključuje sve potrebne programe za razvoj aplikacije. Klikom na </w:t>
+      </w:r>
+      <w:r>
+        <w:rPr>
+          <w:i/>
+          <w:iCs/>
+          <w:lang w:val="sr-Latn-RS"/>
+        </w:rPr>
+        <w:t>Execute</w:t>
+      </w:r>
+      <w:r>
+        <w:rPr>
+          <w:i/>
+          <w:iCs/>
+          <w:lang w:val="sr-Latn-RS"/>
+        </w:rPr>
+        <w:t xml:space="preserve"> </w:t>
+      </w:r>
+      <w:r>
+        <w:rPr>
+          <w:lang w:val="sr-Latn-RS"/>
+        </w:rPr>
+        <w:t xml:space="preserve">instalacija se obavlja i nakon toga sledi konfigurisanje MySQL servera. Za Config Type, za ratvoj, potrebno je izabrati </w:t>
+      </w:r>
+      <w:r>
+        <w:rPr>
+          <w:i/>
+          <w:iCs/>
+          <w:lang w:val="sr-Latn-RS"/>
+        </w:rPr>
+        <w:t xml:space="preserve">Development Computer </w:t>
+      </w:r>
+      <w:r>
+        <w:rPr>
+          <w:lang w:val="sr-Latn-RS"/>
+        </w:rPr>
+        <w:t xml:space="preserve">opciju. Ovde možemo da promenimo i mrežne postavke. Podrazumevani port je 3306. </w:t>
+      </w:r>
+      <w:r>
+        <w:rPr>
+          <w:lang w:val="sr-Latn-RS"/>
+        </w:rPr>
+        <w:t>Sledeće podešavanje je vezano za logovanje. Ukoliko aplikacija ne može da se ažurira da koristi MySQL8, onda možemo da izaberemo kompatibilnu autentikaciju za verziju 5, a inače biramo opciju sa jakom enkripcijom (preporučeno). Sledeći prozor nam otvara postavljanje šifre za logovanje (</w:t>
+      </w:r>
+      <w:r>
+        <w:rPr>
+          <w:i/>
+          <w:iCs/>
+          <w:lang w:val="sr-Latn-RS"/>
+        </w:rPr>
+        <w:t>MySQL Root Password</w:t>
+      </w:r>
+      <w:r>
+        <w:rPr>
+          <w:lang w:val="sr-Latn-RS"/>
+        </w:rPr>
+        <w:t xml:space="preserve">) i prozor nakon toga možemo da ostavimo sa podrazumevanim parametrima (eventualno možemo da promenimo ime servera ukoliko je to potrebno). Kada potvrdimo konfiguracione korake (potvrdom na </w:t>
+      </w:r>
+      <w:r>
+        <w:rPr>
+          <w:i/>
+          <w:iCs/>
+          <w:lang w:val="sr-Latn-RS"/>
+        </w:rPr>
+        <w:t>Execute</w:t>
+      </w:r>
+      <w:r>
+        <w:rPr>
+          <w:lang w:val="sr-Latn-RS"/>
+        </w:rPr>
+        <w:t>) proces je završen.</w:t>
+      </w:r>
+      <w:r>
+        <w:rPr>
+          <w:lang w:val="sr-Latn-RS"/>
+        </w:rPr>
+        <w:t xml:space="preserve"> Nakon ovoga sledi faza kreiranja i administracije baze podataka. Popularan alat za ove svrhe za MySQL bazu je MySQL Workbench.</w:t>
+      </w:r>
+    </w:p>
+    <w:p>
+      <w:pPr>
+        <w:pStyle w:val="Heading2"/>
+        <w:rPr>
+          <w:lang w:val="sr-Latn-RS"/>
+        </w:rPr>
+      </w:pPr>
+      <w:r>
+        <w:rPr>
+          <w:lang w:val="sr-Latn-RS"/>
+        </w:rPr>
+        <w:t>MySQL i Doker</w:t>
+      </w:r>
+    </w:p>
+    <w:p>
+      <w:pPr>
+        <w:jc w:val="both"/>
+        <w:rPr>
+          <w:lang w:val="sr-Latn-RS"/>
+        </w:rPr>
+      </w:pPr>
+      <w:r>
+        <w:rPr>
+          <w:lang w:val="sr-Latn-RS"/>
+        </w:rPr>
+        <w:t>Umesto instaliranja servera, možemo da koristimo i MySQL preko Doker-a. Ovo zahteva da već imamo instaliran Doker na našem sistemu.</w:t>
+      </w:r>
+      <w:r>
+        <w:rPr>
+          <w:lang w:val="sr-Latn-RS"/>
+        </w:rPr>
+        <w:t xml:space="preserve"> Povlačimo novu MySQL sliku:</w:t>
+      </w:r>
+    </w:p>
+    <w:p>
+      <w:pPr>
+        <w:shd w:val="pct5" w:color="auto" w:fill="auto"/>
+        <w:jc w:val="both"/>
+        <w:rPr>
+          <w:rFonts w:ascii="Consolas" w:hAnsi="Consolas" w:cs="Courier New"/>
+          <w:i/>
+          <w:iCs/>
+          <w:color w:val="242424"/>
+          <w:spacing w:val="-5"/>
+          <w:sz w:val="20"/>
+          <w:szCs w:val="20"/>
+          <w:shd w:val="clear" w:color="auto" w:fill="F2F2F2"/>
+        </w:rPr>
+      </w:pPr>
+      <w:r>
+        <w:rPr>
+          <w:rFonts w:ascii="Consolas" w:hAnsi="Consolas" w:cs="Courier New"/>
+          <w:i/>
+          <w:iCs/>
+          <w:color w:val="242424"/>
+          <w:spacing w:val="-5"/>
+          <w:sz w:val="20"/>
+          <w:szCs w:val="20"/>
+          <w:shd w:val="clear" w:color="auto" w:fill="F2F2F2"/>
+        </w:rPr>
+        <w:t>docker pull mysql/mysql-server</w:t>
+      </w:r>
+    </w:p>
+    <w:p>
+      <w:pPr>
+        <w:jc w:val="both"/>
+        <w:rPr>
+          <w:lang w:val="sr-Latn-RS"/>
+        </w:rPr>
+      </w:pPr>
+      <w:r>
+        <w:rPr>
+          <w:lang w:val="sr-Latn-RS"/>
+        </w:rPr>
+        <w:t>Na ovaj način povlačimo najnoviju sliku. Ukoliko hoćemo neku drugu verziju onda moramo da naznačimo verziju tako što ćemo da dodamo na kraj komande:</w:t>
+      </w:r>
+    </w:p>
+    <w:p>
+      <w:pPr>
+        <w:shd w:val="clear" w:color="auto" w:fill="F2F2F2"/>
+        <w:tabs>
+          <w:tab w:val="left" w:pos="916"/>
+          <w:tab w:val="left" w:pos="1832"/>
+          <w:tab w:val="left" w:pos="2748"/>
+          <w:tab w:val="left" w:pos="3664"/>
+          <w:tab w:val="left" w:pos="4580"/>
+          <w:tab w:val="left" w:pos="5496"/>
+          <w:tab w:val="left" w:pos="6412"/>
+          <w:tab w:val="left" w:pos="7328"/>
+          <w:tab w:val="left" w:pos="8244"/>
+          <w:tab w:val="left" w:pos="9160"/>
+          <w:tab w:val="left" w:pos="10076"/>
+          <w:tab w:val="left" w:pos="10992"/>
+          <w:tab w:val="left" w:pos="11908"/>
+          <w:tab w:val="left" w:pos="12824"/>
+          <w:tab w:val="left" w:pos="13740"/>
+          <w:tab w:val="left" w:pos="14656"/>
+        </w:tabs>
+        <w:spacing w:after="0" w:line="240" w:lineRule="auto"/>
+        <w:rPr>
+          <w:rFonts w:ascii="Consolas" w:eastAsia="Times New Roman" w:hAnsi="Consolas" w:cs="Courier New"/>
+          <w:color w:val="242424"/>
+          <w:spacing w:val="-5"/>
+          <w:kern w:val="0"/>
+          <w:sz w:val="20"/>
+          <w:szCs w:val="20"/>
+          <w14:ligatures w14:val="none"/>
+        </w:rPr>
+      </w:pPr>
+      <w:r>
+        <w:rPr>
+          <w:rFonts w:ascii="Consolas" w:eastAsia="Times New Roman" w:hAnsi="Consolas" w:cs="Courier New"/>
+          <w:i/>
+          <w:iCs/>
+          <w:color w:val="242424"/>
+          <w:spacing w:val="-5"/>
+          <w:kern w:val="0"/>
+          <w:sz w:val="20"/>
+          <w:szCs w:val="20"/>
+          <w14:ligatures w14:val="none"/>
+        </w:rPr>
+        <w:t>docker pull mysql/mysql-server:8.0.28</w:t>
+      </w:r>
+    </w:p>
+    <w:p>
+      <w:pPr>
+        <w:spacing w:before="120"/>
+        <w:jc w:val="both"/>
+        <w:rPr>
+          <w:lang w:val="sr-Latn-RS"/>
+        </w:rPr>
+      </w:pPr>
+      <w:r>
+        <w:rPr>
+          <w:noProof/>
+        </w:rPr>
+        <w:drawing>
+          <wp:anchor distT="0" distB="0" distL="114300" distR="114300" simplePos="0" relativeHeight="251660288" behindDoc="0" locked="0" layoutInCell="1" allowOverlap="1" wp14:anchorId="6A118F9E" wp14:editId="1E404CCE">
+            <wp:simplePos x="0" y="0"/>
+            <wp:positionH relativeFrom="margin">
+              <wp:align>center</wp:align>
+            </wp:positionH>
+            <wp:positionV relativeFrom="paragraph">
+              <wp:posOffset>444500</wp:posOffset>
+            </wp:positionV>
+            <wp:extent cx="3035300" cy="355415"/>
+            <wp:effectExtent l="0" t="0" r="0" b="6985"/>
+            <wp:wrapTopAndBottom/>
+            <wp:docPr id="1040390581" name="Picture 8"/>
+            <wp:cNvGraphicFramePr>
+              <a:graphicFrameLocks xmlns:a="http://schemas.openxmlformats.org/drawingml/2006/main" noChangeAspect="1"/>
+            </wp:cNvGraphicFramePr>
+            <a:graphic xmlns:a="http://schemas.openxmlformats.org/drawingml/2006/main">
+              <a:graphicData uri="http://schemas.openxmlformats.org/drawingml/2006/picture">
+                <pic:pic xmlns:pic="http://schemas.openxmlformats.org/drawingml/2006/picture">
+                  <pic:nvPicPr>
+                    <pic:cNvPr id="0" name="Picture 22"/>
+                    <pic:cNvPicPr>
+                      <a:picLocks noChangeAspect="1" noChangeArrowheads="1"/>
+                    </pic:cNvPicPr>
+                  </pic:nvPicPr>
+                  <pic:blipFill>
+                    <a:blip r:embed="rId6">
+                      <a:extLst>
+                        <a:ext uri="{28A0092B-C50C-407E-A947-70E740481C1C}">
+                          <a14:useLocalDpi xmlns:a14="http://schemas.microsoft.com/office/drawing/2010/main" val="0"/>
+                        </a:ext>
+                      </a:extLst>
+                    </a:blip>
+                    <a:srcRect/>
+                    <a:stretch>
+                      <a:fillRect/>
+                    </a:stretch>
+                  </pic:blipFill>
+                  <pic:spPr bwMode="auto">
+                    <a:xfrm>
+                      <a:off x="0" y="0"/>
+                      <a:ext cx="3035300" cy="355415"/>
+                    </a:xfrm>
+                    <a:prstGeom prst="rect">
+                      <a:avLst/>
+                    </a:prstGeom>
+                    <a:noFill/>
+                    <a:ln>
+                      <a:noFill/>
+                    </a:ln>
+                  </pic:spPr>
+                </pic:pic>
+              </a:graphicData>
+            </a:graphic>
+          </wp:anchor>
+        </w:drawing>
+      </w:r>
+      <w:r>
+        <w:rPr>
+          <w:lang w:val="sr-Latn-RS"/>
+        </w:rPr>
+        <w:t xml:space="preserve">Da bismo bili sigurni da je sve u redu, pokrenemo komandu </w:t>
+      </w:r>
+      <w:r>
+        <w:rPr>
+          <w:rFonts w:ascii="Consolas" w:hAnsi="Consolas"/>
+          <w:i/>
+          <w:iCs/>
+          <w:sz w:val="20"/>
+          <w:szCs w:val="20"/>
+          <w:shd w:val="pct5" w:color="auto" w:fill="auto"/>
+          <w:lang w:val="sr-Latn-RS"/>
+        </w:rPr>
+        <w:t>docker images</w:t>
+      </w:r>
+      <w:r>
+        <w:rPr>
+          <w:rFonts w:ascii="Consolas" w:hAnsi="Consolas"/>
+          <w:i/>
+          <w:iCs/>
+          <w:sz w:val="20"/>
+          <w:szCs w:val="20"/>
+          <w:shd w:val="pct5" w:color="auto" w:fill="auto"/>
+          <w:lang w:val="sr-Latn-RS"/>
+        </w:rPr>
+        <w:t xml:space="preserve"> </w:t>
+      </w:r>
+      <w:r>
+        <w:rPr>
+          <w:lang w:val="sr-Latn-RS"/>
+        </w:rPr>
+        <w:t>i izlaz treba da bude sličn</w:t>
+      </w:r>
+      <w:r>
+        <w:rPr>
+          <w:lang w:val="sr-Latn-RS"/>
+        </w:rPr>
+        <w:t>an</w:t>
+      </w:r>
+      <w:r>
+        <w:rPr>
+          <w:lang w:val="sr-Latn-RS"/>
+        </w:rPr>
+        <w:t xml:space="preserve"> kao na slici 1.</w:t>
+      </w:r>
+    </w:p>
+    <w:p>
+      <w:pPr>
+        <w:spacing w:after="0"/>
+        <w:jc w:val="center"/>
+        <w:rPr>
+          <w:i/>
+          <w:iCs/>
+          <w:sz w:val="20"/>
+          <w:szCs w:val="20"/>
+        </w:rPr>
+      </w:pPr>
+      <w:r>
+        <w:rPr>
+          <w:b/>
+          <w:bCs/>
+          <w:sz w:val="20"/>
+          <w:szCs w:val="20"/>
+        </w:rPr>
+        <w:t>Slika 1.</w:t>
+      </w:r>
+      <w:r>
+        <w:rPr>
+          <w:i/>
+          <w:iCs/>
+          <w:sz w:val="20"/>
+          <w:szCs w:val="20"/>
+        </w:rPr>
+        <w:t xml:space="preserve"> </w:t>
+      </w:r>
+      <w:r>
+        <w:rPr>
+          <w:i/>
+          <w:iCs/>
+          <w:sz w:val="20"/>
+          <w:szCs w:val="20"/>
+        </w:rPr>
+        <w:t>Lista sli</w:t>
+      </w:r>
+      <w:r>
+        <w:rPr>
+          <w:i/>
+          <w:iCs/>
+          <w:sz w:val="20"/>
+          <w:szCs w:val="20"/>
+        </w:rPr>
+        <w:t>k</w:t>
+      </w:r>
+      <w:r>
+        <w:rPr>
+          <w:i/>
+          <w:iCs/>
+          <w:sz w:val="20"/>
+          <w:szCs w:val="20"/>
+        </w:rPr>
+        <w:t>a</w:t>
+      </w:r>
+    </w:p>
+    <w:p>
+      <w:pPr>
+        <w:spacing w:before="120" w:after="120"/>
+      </w:pPr>
+      <w:r>
+        <w:t>Nakon ovoga, pokrećemo instancu. Komanda se sastoji iz više delova:</w:t>
+      </w:r>
+    </w:p>
+    <w:p>
+      <w:pPr>
+        <w:pStyle w:val="ListParagraph"/>
+        <w:numPr>
+          <w:ilvl w:val="0"/>
+          <w:numId w:val="1"/>
+        </w:numPr>
+        <w:spacing w:before="120" w:after="120"/>
+        <w:jc w:val="both"/>
+        <w:rPr>
+          <w:rFonts w:ascii="Consolas" w:hAnsi="Consolas"/>
+          <w:i/>
+          <w:iCs/>
+          <w:sz w:val="16"/>
+          <w:szCs w:val="16"/>
+        </w:rPr>
+      </w:pPr>
+      <w:r>
+        <w:rPr>
+          <w:rFonts w:ascii="Consolas" w:hAnsi="Consolas" w:cs="Courier New"/>
+          <w:i/>
+          <w:iCs/>
+          <w:color w:val="242424"/>
+          <w:spacing w:val="-1"/>
+          <w:sz w:val="20"/>
+          <w:szCs w:val="20"/>
+          <w:shd w:val="clear" w:color="auto" w:fill="F2F2F2"/>
+        </w:rPr>
+        <w:t>docker run</w:t>
+      </w:r>
+      <w:r>
+        <w:rPr>
+          <w:sz w:val="20"/>
+          <w:szCs w:val="20"/>
+        </w:rPr>
+        <w:t xml:space="preserve">: </w:t>
+      </w:r>
+      <w:r>
+        <w:t>komanda za pokretanje doker kontejnera iz slike</w:t>
+      </w:r>
+    </w:p>
+    <w:p>
+      <w:pPr>
+        <w:pStyle w:val="ListParagraph"/>
+        <w:numPr>
+          <w:ilvl w:val="0"/>
+          <w:numId w:val="1"/>
+        </w:numPr>
+        <w:spacing w:before="120" w:after="120"/>
+        <w:jc w:val="both"/>
+        <w:rPr>
+          <w:rFonts w:ascii="Consolas" w:hAnsi="Consolas"/>
+          <w:i/>
+          <w:iCs/>
+          <w:sz w:val="14"/>
+          <w:szCs w:val="14"/>
+        </w:rPr>
+      </w:pPr>
+      <w:r>
+        <w:rPr>
+          <w:rFonts w:ascii="Consolas" w:hAnsi="Consolas" w:cs="Courier New"/>
+          <w:i/>
+          <w:iCs/>
+          <w:color w:val="242424"/>
+          <w:spacing w:val="-1"/>
+          <w:sz w:val="20"/>
+          <w:szCs w:val="20"/>
+          <w:shd w:val="clear" w:color="auto" w:fill="F2F2F2"/>
+        </w:rPr>
+        <w:t>--name='my_sql_container'</w:t>
+      </w:r>
+      <w:r>
+        <w:rPr>
+          <w:sz w:val="20"/>
+          <w:szCs w:val="20"/>
+        </w:rPr>
+        <w:t xml:space="preserve">: </w:t>
+      </w:r>
+      <w:r>
+        <w:t>nakon argumenta, definišemo ime kontejnera. Možemo i da izostavimo, i onda će se generisati automatski.</w:t>
+      </w:r>
+    </w:p>
+    <w:p>
+      <w:pPr>
+        <w:pStyle w:val="ListParagraph"/>
+        <w:numPr>
+          <w:ilvl w:val="0"/>
+          <w:numId w:val="1"/>
+        </w:numPr>
+        <w:spacing w:before="120" w:after="120"/>
+        <w:jc w:val="both"/>
+        <w:rPr>
+          <w:rFonts w:ascii="Consolas" w:hAnsi="Consolas" w:cstheme="minorHAnsi"/>
+          <w:i/>
+          <w:iCs/>
+          <w:sz w:val="10"/>
+          <w:szCs w:val="10"/>
+        </w:rPr>
+      </w:pPr>
+      <w:r>
+        <w:rPr>
+          <w:rFonts w:ascii="Consolas" w:hAnsi="Consolas" w:cstheme="minorHAnsi"/>
+          <w:i/>
+          <w:iCs/>
+          <w:color w:val="242424"/>
+          <w:spacing w:val="-1"/>
+          <w:sz w:val="20"/>
+          <w:szCs w:val="20"/>
+          <w:shd w:val="clear" w:color="auto" w:fill="F2F2F2"/>
+        </w:rPr>
+        <w:t>-d</w:t>
+      </w:r>
+      <w:r>
+        <w:t xml:space="preserve">: argument koji obezbeđuje da se nakon pokretanja komande terminal oslobađa, da neće biti zakačen </w:t>
+      </w:r>
+      <w:r>
+        <w:t xml:space="preserve">za kontejner </w:t>
+      </w:r>
+      <w:r>
+        <w:t>(detached mode)</w:t>
+      </w:r>
+    </w:p>
+    <w:p>
+      <w:pPr>
+        <w:pStyle w:val="ListParagraph"/>
+        <w:numPr>
+          <w:ilvl w:val="0"/>
+          <w:numId w:val="1"/>
+        </w:numPr>
+        <w:spacing w:before="120" w:after="120"/>
+        <w:jc w:val="both"/>
+        <w:rPr>
+          <w:rFonts w:ascii="Consolas" w:hAnsi="Consolas" w:cstheme="minorHAnsi"/>
+          <w:i/>
+          <w:iCs/>
+          <w:sz w:val="8"/>
+          <w:szCs w:val="8"/>
+        </w:rPr>
+      </w:pPr>
+      <w:r>
+        <w:rPr>
+          <w:rFonts w:ascii="Consolas" w:hAnsi="Consolas" w:cs="Courier New"/>
+          <w:i/>
+          <w:iCs/>
+          <w:color w:val="242424"/>
+          <w:spacing w:val="-1"/>
+          <w:sz w:val="20"/>
+          <w:szCs w:val="20"/>
+          <w:shd w:val="clear" w:color="auto" w:fill="F2F2F2"/>
+        </w:rPr>
+        <w:t>-p 3306:3306</w:t>
+      </w:r>
+      <w:r>
+        <w:t>: mapiranje porta iz doker kontejnera na host port. MySQL je mapiran na 3306, ali ukoliko je nama potrebno da ga koristimo na drugom portu (3306 je zauzet ili nam iz nekog drugog razloga ne odgovara), ovde bismo to promenili.</w:t>
+      </w:r>
+    </w:p>
+    <w:p>
+      <w:pPr>
+        <w:pStyle w:val="ListParagraph"/>
+        <w:numPr>
+          <w:ilvl w:val="0"/>
+          <w:numId w:val="1"/>
+        </w:numPr>
+        <w:spacing w:before="120" w:after="120"/>
+        <w:jc w:val="both"/>
+        <w:rPr>
+          <w:rFonts w:ascii="Consolas" w:hAnsi="Consolas" w:cstheme="minorHAnsi"/>
+          <w:i/>
+          <w:iCs/>
+          <w:sz w:val="4"/>
+          <w:szCs w:val="4"/>
+        </w:rPr>
+      </w:pPr>
+      <w:r>
+        <w:rPr>
+          <w:rFonts w:ascii="Consolas" w:hAnsi="Consolas" w:cs="Courier New"/>
+          <w:i/>
+          <w:iCs/>
+          <w:color w:val="242424"/>
+          <w:spacing w:val="-1"/>
+          <w:sz w:val="20"/>
+          <w:szCs w:val="20"/>
+          <w:shd w:val="clear" w:color="auto" w:fill="F2F2F2"/>
+        </w:rPr>
+        <w:t>mysql/mysql-server</w:t>
+      </w:r>
+      <w:r>
+        <w:t>: ime slike</w:t>
+      </w:r>
+    </w:p>
+    <w:p>
+      <w:pPr>
+        <w:spacing w:before="120" w:after="120"/>
+        <w:ind w:left="360"/>
+        <w:jc w:val="both"/>
+        <w:rPr>
+          <w:rFonts w:cstheme="minorHAnsi"/>
+        </w:rPr>
+      </w:pPr>
+      <w:r>
+        <w:rPr>
+          <w:rFonts w:cstheme="minorHAnsi"/>
+        </w:rPr>
+        <w:t>Tako</w:t>
+      </w:r>
+      <w:r>
+        <w:rPr>
+          <w:rFonts w:cstheme="minorHAnsi"/>
+        </w:rPr>
+        <w:t xml:space="preserve"> da</w:t>
+      </w:r>
+      <w:r>
+        <w:rPr>
+          <w:rFonts w:cstheme="minorHAnsi"/>
+        </w:rPr>
+        <w:t xml:space="preserve"> je</w:t>
+      </w:r>
+      <w:r>
+        <w:rPr>
+          <w:rFonts w:cstheme="minorHAnsi"/>
+        </w:rPr>
+        <w:t xml:space="preserve"> </w:t>
+      </w:r>
+      <w:r>
+        <w:rPr>
+          <w:rFonts w:cstheme="minorHAnsi"/>
+        </w:rPr>
+        <w:t>kompletna</w:t>
+      </w:r>
+      <w:r>
+        <w:rPr>
+          <w:rFonts w:cstheme="minorHAnsi"/>
+        </w:rPr>
+        <w:t xml:space="preserve"> komanda:</w:t>
+      </w:r>
+    </w:p>
+    <w:p>
+      <w:pPr>
+        <w:spacing w:before="120" w:after="120"/>
+        <w:ind w:left="360"/>
+        <w:jc w:val="both"/>
+        <w:rPr>
+          <w:rFonts w:ascii="Consolas" w:hAnsi="Consolas" w:cs="Courier New"/>
+          <w:i/>
+          <w:iCs/>
+          <w:color w:val="242424"/>
+          <w:spacing w:val="-5"/>
+          <w:sz w:val="20"/>
+          <w:szCs w:val="20"/>
+          <w:shd w:val="clear" w:color="auto" w:fill="F2F2F2"/>
+        </w:rPr>
+      </w:pPr>
+      <w:r>
+        <w:rPr>
+          <w:rFonts w:ascii="Consolas" w:hAnsi="Consolas" w:cs="Courier New"/>
+          <w:i/>
+          <w:iCs/>
+          <w:color w:val="242424"/>
+          <w:spacing w:val="-5"/>
+          <w:sz w:val="20"/>
+          <w:szCs w:val="20"/>
+          <w:shd w:val="clear" w:color="auto" w:fill="F2F2F2"/>
+        </w:rPr>
+        <w:t>docker run --name='my_sql_container' -d -p 3306:3306 mysql/mysql-server</w:t>
+      </w:r>
+    </w:p>
+    <w:p>
+      <w:pPr>
+        <w:spacing w:before="120" w:after="120"/>
+        <w:jc w:val="both"/>
+        <w:rPr>
+          <w:rFonts w:cstheme="minorHAnsi"/>
+        </w:rPr>
+      </w:pPr>
+      <w:r>
+        <w:rPr>
+          <w:rFonts w:cstheme="minorHAnsi"/>
+        </w:rPr>
+        <w:lastRenderedPageBreak/>
+        <w:t xml:space="preserve">Ukoliko je sve u redu, videćemo sledeću poruku na </w:t>
+      </w:r>
+      <w:r>
+        <w:rPr>
+          <w:rFonts w:cstheme="minorHAnsi"/>
+        </w:rPr>
+        <w:t>terminalu</w:t>
+      </w:r>
+      <w:r>
+        <w:rPr>
+          <w:rFonts w:cstheme="minorHAnsi"/>
+        </w:rPr>
+        <w:t xml:space="preserve"> (slika 2)</w:t>
+      </w:r>
+      <w:r>
+        <w:rPr>
+          <w:rFonts w:cstheme="minorHAnsi"/>
+        </w:rPr>
+        <w:t>, koja predstavlja ID kontejnera</w:t>
+      </w:r>
+      <w:r>
+        <w:rPr>
+          <w:rFonts w:cstheme="minorHAnsi"/>
+        </w:rPr>
+        <w:t>:</w:t>
+      </w:r>
+    </w:p>
+    <w:p>
+      <w:pPr>
+        <w:spacing w:before="120" w:after="120"/>
+        <w:jc w:val="center"/>
+        <w:rPr>
+          <w:rFonts w:cstheme="minorHAnsi"/>
+        </w:rPr>
+      </w:pPr>
+      <w:r>
+        <w:rPr>
+          <w:noProof/>
+        </w:rPr>
+        <w:drawing>
+          <wp:inline distT="0" distB="0" distL="0" distR="0" wp14:anchorId="0308373E" wp14:editId="2898D804">
+            <wp:extent cx="4756150" cy="254000"/>
+            <wp:effectExtent l="0" t="0" r="6350" b="0"/>
+            <wp:docPr id="210654246" name="Picture 9"/>
+            <wp:cNvGraphicFramePr>
+              <a:graphicFrameLocks xmlns:a="http://schemas.openxmlformats.org/drawingml/2006/main" noChangeAspect="1"/>
+            </wp:cNvGraphicFramePr>
+            <a:graphic xmlns:a="http://schemas.openxmlformats.org/drawingml/2006/main">
+              <a:graphicData uri="http://schemas.openxmlformats.org/drawingml/2006/picture">
+                <pic:pic xmlns:pic="http://schemas.openxmlformats.org/drawingml/2006/picture">
+                  <pic:nvPicPr>
+                    <pic:cNvPr id="0" name="Picture 24"/>
+                    <pic:cNvPicPr>
+                      <a:picLocks noChangeAspect="1" noChangeArrowheads="1"/>
+                    </pic:cNvPicPr>
+                  </pic:nvPicPr>
+                  <pic:blipFill>
+                    <a:blip r:embed="rId7">
+                      <a:extLst>
+                        <a:ext uri="{28A0092B-C50C-407E-A947-70E740481C1C}">
+                          <a14:useLocalDpi xmlns:a14="http://schemas.microsoft.com/office/drawing/2010/main" val="0"/>
+                        </a:ext>
+                      </a:extLst>
+                    </a:blip>
+                    <a:srcRect/>
+                    <a:stretch>
+                      <a:fillRect/>
+                    </a:stretch>
+                  </pic:blipFill>
+                  <pic:spPr bwMode="auto">
+                    <a:xfrm>
+                      <a:off x="0" y="0"/>
+                      <a:ext cx="4832623" cy="258084"/>
+                    </a:xfrm>
+                    <a:prstGeom prst="rect">
+                      <a:avLst/>
+                    </a:prstGeom>
+                    <a:noFill/>
+                    <a:ln>
+                      <a:noFill/>
+                    </a:ln>
+                  </pic:spPr>
+                </pic:pic>
+              </a:graphicData>
+            </a:graphic>
+          </wp:inline>
+        </w:drawing>
+      </w:r>
+    </w:p>
+    <w:p>
+      <w:pPr>
+        <w:spacing w:before="120" w:after="120"/>
+        <w:jc w:val="center"/>
+        <w:rPr>
+          <w:rFonts w:cstheme="minorHAnsi"/>
+          <w:i/>
+          <w:iCs/>
+          <w:sz w:val="20"/>
+          <w:szCs w:val="20"/>
+        </w:rPr>
+      </w:pPr>
+      <w:r>
+        <w:rPr>
+          <w:rFonts w:cstheme="minorHAnsi"/>
+          <w:b/>
+          <w:bCs/>
+          <w:sz w:val="20"/>
+          <w:szCs w:val="20"/>
+        </w:rPr>
+        <w:t xml:space="preserve">Slika 2. </w:t>
+      </w:r>
+      <w:r>
+        <w:rPr>
+          <w:rFonts w:cstheme="minorHAnsi"/>
+          <w:i/>
+          <w:iCs/>
+          <w:sz w:val="20"/>
+          <w:szCs w:val="20"/>
+        </w:rPr>
+        <w:t>ID kontejnera</w:t>
+      </w:r>
+    </w:p>
+    <w:p>
+      <w:pPr>
+        <w:spacing w:before="120" w:after="120"/>
+        <w:rPr>
+          <w:rFonts w:cstheme="minorHAnsi"/>
+        </w:rPr>
+      </w:pPr>
+      <w:r>
+        <w:rPr>
+          <w:rFonts w:cstheme="minorHAnsi"/>
+        </w:rPr>
+        <w:t xml:space="preserve">Takođe, i komandom </w:t>
+      </w:r>
+      <w:r>
+        <w:rPr>
+          <w:rFonts w:ascii="Consolas" w:hAnsi="Consolas" w:cstheme="minorHAnsi"/>
+          <w:i/>
+          <w:iCs/>
+          <w:sz w:val="20"/>
+          <w:szCs w:val="20"/>
+        </w:rPr>
+        <w:t>docker ps</w:t>
+      </w:r>
+      <w:r>
+        <w:rPr>
+          <w:rFonts w:ascii="Consolas" w:hAnsi="Consolas" w:cstheme="minorHAnsi"/>
+          <w:i/>
+          <w:iCs/>
+          <w:sz w:val="20"/>
+          <w:szCs w:val="20"/>
+        </w:rPr>
+        <w:t xml:space="preserve"> </w:t>
+      </w:r>
+      <w:r>
+        <w:rPr>
+          <w:rFonts w:cstheme="minorHAnsi"/>
+        </w:rPr>
+        <w:t>možemo da vidimo koji su kontejneri pokrenuti.</w:t>
+      </w:r>
+    </w:p>
+    <w:p>
+      <w:pPr>
+        <w:spacing w:before="120" w:after="120"/>
+        <w:jc w:val="both"/>
+        <w:rPr>
+          <w:rFonts w:cstheme="minorHAnsi"/>
+        </w:rPr>
+      </w:pPr>
+      <w:r>
+        <w:rPr>
+          <w:rFonts w:cstheme="minorHAnsi"/>
+        </w:rPr>
+        <w:t>Baza je sada pokrenuta, ali je potrebno da je podesimo. Moramo da dobijemo inicijalnu šifru, pa ćemo da izvršimo komandu:</w:t>
+      </w:r>
+    </w:p>
+    <w:p>
+      <w:pPr>
+        <w:pStyle w:val="pw-post-body-paragraph"/>
+        <w:shd w:val="clear" w:color="auto" w:fill="FFFFFF"/>
+        <w:spacing w:before="0" w:beforeAutospacing="0" w:after="0" w:afterAutospacing="0" w:line="20" w:lineRule="atLeast"/>
+        <w:rPr>
+          <w:rStyle w:val="HTMLCode"/>
+          <w:rFonts w:ascii="Consolas" w:hAnsi="Consolas"/>
+          <w:i/>
+          <w:iCs/>
+          <w:color w:val="242424"/>
+          <w:spacing w:val="-1"/>
+          <w:shd w:val="clear" w:color="auto" w:fill="F2F2F2"/>
+        </w:rPr>
+      </w:pPr>
+      <w:r>
+        <w:rPr>
+          <w:rStyle w:val="HTMLCode"/>
+          <w:rFonts w:ascii="Consolas" w:hAnsi="Consolas"/>
+          <w:i/>
+          <w:iCs/>
+          <w:color w:val="242424"/>
+          <w:spacing w:val="-1"/>
+          <w:shd w:val="clear" w:color="auto" w:fill="F2F2F2"/>
+        </w:rPr>
+        <w:t>docker logs my_sql_container</w:t>
+      </w:r>
+    </w:p>
+    <w:p>
+      <w:pPr>
+        <w:pStyle w:val="pw-post-body-paragraph"/>
+        <w:shd w:val="clear" w:color="auto" w:fill="FFFFFF"/>
+        <w:spacing w:before="120" w:beforeAutospacing="0" w:after="0" w:afterAutospacing="0" w:line="480" w:lineRule="atLeast"/>
+        <w:jc w:val="center"/>
+        <w:rPr>
+          <w:rFonts w:ascii="Consolas" w:hAnsi="Consolas"/>
+          <w:i/>
+          <w:iCs/>
+          <w:color w:val="242424"/>
+          <w:spacing w:val="-1"/>
+        </w:rPr>
+      </w:pPr>
+      <w:r>
+        <w:rPr>
+          <w:noProof/>
+        </w:rPr>
+        <w:drawing>
+          <wp:inline distT="0" distB="0" distL="0" distR="0" wp14:anchorId="6A79A224" wp14:editId="5C67B8CC">
+            <wp:extent cx="3835400" cy="1008022"/>
+            <wp:effectExtent l="0" t="0" r="0" b="1905"/>
+            <wp:docPr id="792368752" name="Picture 10"/>
+            <wp:cNvGraphicFramePr>
+              <a:graphicFrameLocks xmlns:a="http://schemas.openxmlformats.org/drawingml/2006/main" noChangeAspect="1"/>
+            </wp:cNvGraphicFramePr>
+            <a:graphic xmlns:a="http://schemas.openxmlformats.org/drawingml/2006/main">
+              <a:graphicData uri="http://schemas.openxmlformats.org/drawingml/2006/picture">
+                <pic:pic xmlns:pic="http://schemas.openxmlformats.org/drawingml/2006/picture">
+                  <pic:nvPicPr>
+                    <pic:cNvPr id="0" name="Picture 26"/>
+                    <pic:cNvPicPr>
+                      <a:picLocks noChangeAspect="1" noChangeArrowheads="1"/>
+                    </pic:cNvPicPr>
+                  </pic:nvPicPr>
+                  <pic:blipFill>
+                    <a:blip r:embed="rId8">
+                      <a:extLst>
+                        <a:ext uri="{28A0092B-C50C-407E-A947-70E740481C1C}">
+                          <a14:useLocalDpi xmlns:a14="http://schemas.microsoft.com/office/drawing/2010/main" val="0"/>
+                        </a:ext>
+                      </a:extLst>
+                    </a:blip>
+                    <a:srcRect/>
+                    <a:stretch>
+                      <a:fillRect/>
+                    </a:stretch>
+                  </pic:blipFill>
+                  <pic:spPr bwMode="auto">
+                    <a:xfrm>
+                      <a:off x="0" y="0"/>
+                      <a:ext cx="3843906" cy="1010258"/>
+                    </a:xfrm>
+                    <a:prstGeom prst="rect">
+                      <a:avLst/>
+                    </a:prstGeom>
+                    <a:noFill/>
+                    <a:ln>
+                      <a:noFill/>
+                    </a:ln>
+                  </pic:spPr>
+                </pic:pic>
+              </a:graphicData>
+            </a:graphic>
+          </wp:inline>
+        </w:drawing>
+      </w:r>
+    </w:p>
+    <w:p>
+      <w:pPr>
+        <w:pStyle w:val="pw-post-body-paragraph"/>
+        <w:shd w:val="clear" w:color="auto" w:fill="FFFFFF"/>
+        <w:spacing w:before="120" w:beforeAutospacing="0" w:after="0" w:afterAutospacing="0" w:line="40" w:lineRule="atLeast"/>
+        <w:jc w:val="center"/>
+        <w:rPr>
+          <w:rFonts w:asciiTheme="minorHAnsi" w:hAnsiTheme="minorHAnsi" w:cstheme="minorHAnsi"/>
+          <w:i/>
+          <w:iCs/>
+          <w:color w:val="242424"/>
+          <w:spacing w:val="-1"/>
+          <w:sz w:val="20"/>
+          <w:szCs w:val="20"/>
+        </w:rPr>
+      </w:pPr>
+      <w:r>
+        <w:rPr>
+          <w:rFonts w:asciiTheme="minorHAnsi" w:hAnsiTheme="minorHAnsi" w:cstheme="minorHAnsi"/>
+          <w:b/>
+          <w:bCs/>
+          <w:color w:val="242424"/>
+          <w:spacing w:val="-1"/>
+          <w:sz w:val="20"/>
+          <w:szCs w:val="20"/>
+        </w:rPr>
+        <w:t xml:space="preserve">Slika 3. </w:t>
+      </w:r>
+      <w:r>
+        <w:rPr>
+          <w:rFonts w:asciiTheme="minorHAnsi" w:hAnsiTheme="minorHAnsi" w:cstheme="minorHAnsi"/>
+          <w:i/>
+          <w:iCs/>
+          <w:color w:val="242424"/>
+          <w:spacing w:val="-1"/>
+          <w:sz w:val="20"/>
+          <w:szCs w:val="20"/>
+        </w:rPr>
+        <w:t>Inicijalna generisana šifra</w:t>
+      </w:r>
+    </w:p>
+    <w:p>
+      <w:pPr>
+        <w:pStyle w:val="pw-post-body-paragraph"/>
+        <w:shd w:val="clear" w:color="auto" w:fill="FFFFFF"/>
+        <w:spacing w:before="120" w:beforeAutospacing="0" w:after="0" w:afterAutospacing="0" w:line="40" w:lineRule="atLeast"/>
+        <w:jc w:val="both"/>
+        <w:rPr>
+          <w:rFonts w:asciiTheme="minorHAnsi" w:hAnsiTheme="minorHAnsi" w:cstheme="minorHAnsi"/>
+          <w:color w:val="242424"/>
+          <w:spacing w:val="-1"/>
+          <w:sz w:val="22"/>
+          <w:szCs w:val="22"/>
+        </w:rPr>
+      </w:pPr>
+      <w:r>
+        <w:rPr>
+          <w:rFonts w:asciiTheme="minorHAnsi" w:hAnsiTheme="minorHAnsi" w:cstheme="minorHAnsi"/>
+          <w:color w:val="242424"/>
+          <w:spacing w:val="-1"/>
+          <w:sz w:val="22"/>
+          <w:szCs w:val="22"/>
+        </w:rPr>
+        <w:t>Ovo nije d</w:t>
+      </w:r>
+      <w:r>
+        <w:rPr>
+          <w:rFonts w:asciiTheme="minorHAnsi" w:hAnsiTheme="minorHAnsi" w:cstheme="minorHAnsi"/>
+          <w:color w:val="242424"/>
+          <w:spacing w:val="-1"/>
+          <w:sz w:val="22"/>
+          <w:szCs w:val="22"/>
+        </w:rPr>
+        <w:t>ovoljno da bi sve radilo, zato što moramo da damo dozvole korisniku. To ćemo da uradimo tako što ćemo da izvršimo:</w:t>
+      </w:r>
+    </w:p>
+    <w:p>
+      <w:pPr>
+        <w:pStyle w:val="pw-post-body-paragraph"/>
+        <w:shd w:val="clear" w:color="auto" w:fill="FFFFFF"/>
+        <w:spacing w:after="0" w:afterAutospacing="0" w:line="0" w:lineRule="atLeast"/>
+        <w:rPr>
+          <w:rFonts w:ascii="Consolas" w:hAnsi="Consolas"/>
+          <w:i/>
+          <w:iCs/>
+          <w:color w:val="242424"/>
+          <w:spacing w:val="-1"/>
+        </w:rPr>
+      </w:pPr>
+      <w:r>
+        <w:rPr>
+          <w:rStyle w:val="HTMLCode"/>
+          <w:rFonts w:ascii="Consolas" w:hAnsi="Consolas"/>
+          <w:i/>
+          <w:iCs/>
+          <w:color w:val="242424"/>
+          <w:spacing w:val="-1"/>
+          <w:shd w:val="clear" w:color="auto" w:fill="F2F2F2"/>
+        </w:rPr>
+        <w:t>docker exec -it my_sql_container bash</w:t>
+      </w:r>
+    </w:p>
+    <w:p>
+      <w:pPr>
+        <w:pStyle w:val="pw-post-body-paragraph"/>
+        <w:shd w:val="clear" w:color="auto" w:fill="FFFFFF"/>
+        <w:spacing w:before="120" w:beforeAutospacing="0" w:after="0" w:afterAutospacing="0" w:line="40" w:lineRule="atLeast"/>
+        <w:rPr>
+          <w:rFonts w:asciiTheme="minorHAnsi" w:hAnsiTheme="minorHAnsi" w:cstheme="minorHAnsi"/>
+          <w:color w:val="242424"/>
+          <w:spacing w:val="-1"/>
+          <w:sz w:val="22"/>
+          <w:szCs w:val="22"/>
+        </w:rPr>
+      </w:pPr>
+      <w:r>
+        <w:rPr>
+          <w:rFonts w:ascii="Consolas" w:hAnsi="Consolas" w:cstheme="minorHAnsi"/>
+          <w:i/>
+          <w:iCs/>
+          <w:color w:val="242424"/>
+          <w:spacing w:val="-1"/>
+          <w:sz w:val="20"/>
+          <w:szCs w:val="20"/>
+        </w:rPr>
+        <w:t>-it</w:t>
+      </w:r>
+      <w:r>
+        <w:rPr>
+          <w:rFonts w:ascii="Consolas" w:hAnsi="Consolas" w:cstheme="minorHAnsi"/>
+          <w:i/>
+          <w:iCs/>
+          <w:color w:val="242424"/>
+          <w:spacing w:val="-1"/>
+          <w:sz w:val="20"/>
+          <w:szCs w:val="20"/>
+        </w:rPr>
+        <w:t xml:space="preserve"> </w:t>
+      </w:r>
+      <w:r>
+        <w:rPr>
+          <w:rFonts w:asciiTheme="minorHAnsi" w:hAnsiTheme="minorHAnsi" w:cstheme="minorHAnsi"/>
+          <w:color w:val="242424"/>
+          <w:spacing w:val="-1"/>
+          <w:sz w:val="22"/>
+          <w:szCs w:val="22"/>
+        </w:rPr>
+        <w:t>(interaktivni mod),</w:t>
+      </w:r>
+      <w:r>
+        <w:rPr>
+          <w:rFonts w:ascii="Consolas" w:hAnsi="Consolas" w:cstheme="minorHAnsi"/>
+          <w:color w:val="242424"/>
+          <w:spacing w:val="-1"/>
+          <w:sz w:val="22"/>
+          <w:szCs w:val="22"/>
+        </w:rPr>
+        <w:t xml:space="preserve"> </w:t>
+      </w:r>
+      <w:r>
+        <w:rPr>
+          <w:rFonts w:ascii="Consolas" w:hAnsi="Consolas" w:cstheme="minorHAnsi"/>
+          <w:i/>
+          <w:iCs/>
+          <w:color w:val="242424"/>
+          <w:spacing w:val="-1"/>
+          <w:sz w:val="20"/>
+          <w:szCs w:val="20"/>
+        </w:rPr>
+        <w:t>bash</w:t>
+      </w:r>
+      <w:r>
+        <w:rPr>
+          <w:rFonts w:asciiTheme="minorHAnsi" w:hAnsiTheme="minorHAnsi" w:cstheme="minorHAnsi"/>
+          <w:color w:val="242424"/>
+          <w:spacing w:val="-1"/>
+          <w:sz w:val="22"/>
+          <w:szCs w:val="22"/>
+        </w:rPr>
+        <w:t xml:space="preserve"> (hoćemo da pokrenemo bash)</w:t>
+      </w:r>
+    </w:p>
+    <w:p>
+      <w:pPr>
+        <w:pStyle w:val="pw-post-body-paragraph"/>
+        <w:shd w:val="clear" w:color="auto" w:fill="FFFFFF"/>
+        <w:spacing w:before="120" w:beforeAutospacing="0" w:after="0" w:afterAutospacing="0" w:line="40" w:lineRule="atLeast"/>
+        <w:jc w:val="both"/>
+        <w:rPr>
+          <w:rFonts w:ascii="Consolas" w:hAnsi="Consolas" w:cstheme="minorHAnsi"/>
+          <w:color w:val="242424"/>
+          <w:spacing w:val="-1"/>
+          <w:sz w:val="20"/>
+          <w:szCs w:val="20"/>
+        </w:rPr>
+      </w:pPr>
+      <w:r>
+        <w:rPr>
+          <w:rFonts w:asciiTheme="minorHAnsi" w:hAnsiTheme="minorHAnsi" w:cstheme="minorHAnsi"/>
+          <w:color w:val="242424"/>
+          <w:spacing w:val="-1"/>
+          <w:sz w:val="22"/>
+          <w:szCs w:val="22"/>
+        </w:rPr>
+        <w:t xml:space="preserve">Sada u kontejneru idemo na lokaciju </w:t>
+      </w:r>
+      <w:r>
+        <w:rPr>
+          <w:rFonts w:ascii="Consolas" w:hAnsi="Consolas" w:cs="Courier New"/>
+          <w:i/>
+          <w:iCs/>
+          <w:color w:val="242424"/>
+          <w:spacing w:val="-1"/>
+          <w:sz w:val="20"/>
+          <w:szCs w:val="20"/>
+          <w:shd w:val="clear" w:color="auto" w:fill="F2F2F2"/>
+        </w:rPr>
+        <w:t>cd /var/lib/mysql</w:t>
+      </w:r>
+      <w:r>
+        <w:rPr>
+          <w:rFonts w:ascii="Consolas" w:hAnsi="Consolas" w:cs="Courier New"/>
+          <w:i/>
+          <w:iCs/>
+          <w:color w:val="242424"/>
+          <w:spacing w:val="-1"/>
+          <w:sz w:val="20"/>
+          <w:szCs w:val="20"/>
+          <w:shd w:val="clear" w:color="auto" w:fill="F2F2F2"/>
+        </w:rPr>
+        <w:t xml:space="preserve"> </w:t>
+      </w:r>
+      <w:r>
+        <w:rPr>
+          <w:rFonts w:asciiTheme="minorHAnsi" w:hAnsiTheme="minorHAnsi" w:cstheme="minorHAnsi"/>
+          <w:color w:val="242424"/>
+          <w:spacing w:val="-1"/>
+          <w:sz w:val="22"/>
+          <w:szCs w:val="22"/>
+        </w:rPr>
+        <w:t xml:space="preserve">i konektujemo se na bazu preko </w:t>
+      </w:r>
+      <w:r>
+        <w:rPr>
+          <w:rFonts w:ascii="Consolas" w:hAnsi="Consolas" w:cs="Courier New"/>
+          <w:i/>
+          <w:iCs/>
+          <w:color w:val="242424"/>
+          <w:spacing w:val="-1"/>
+          <w:sz w:val="20"/>
+          <w:szCs w:val="20"/>
+          <w:shd w:val="clear" w:color="auto" w:fill="F2F2F2"/>
+        </w:rPr>
+        <w:t>mysql -u root -p</w:t>
+      </w:r>
+      <w:r>
+        <w:rPr>
+          <w:rFonts w:ascii="Consolas" w:hAnsi="Consolas" w:cs="Courier New"/>
+          <w:i/>
+          <w:iCs/>
+          <w:color w:val="242424"/>
+          <w:spacing w:val="-1"/>
+          <w:sz w:val="20"/>
+          <w:szCs w:val="20"/>
+          <w:shd w:val="clear" w:color="auto" w:fill="F2F2F2"/>
+        </w:rPr>
+        <w:t>.</w:t>
+      </w:r>
+      <w:r>
+        <w:rPr>
+          <w:rFonts w:asciiTheme="minorHAnsi" w:hAnsiTheme="minorHAnsi" w:cstheme="minorHAnsi"/>
+          <w:color w:val="242424"/>
+          <w:spacing w:val="-1"/>
+          <w:sz w:val="22"/>
+          <w:szCs w:val="22"/>
+        </w:rPr>
+        <w:t xml:space="preserve"> Unosimo početnu šifru (slika 3)</w:t>
+      </w:r>
+      <w:r>
+        <w:rPr>
+          <w:rFonts w:asciiTheme="minorHAnsi" w:hAnsiTheme="minorHAnsi" w:cstheme="minorHAnsi"/>
+          <w:color w:val="242424"/>
+          <w:spacing w:val="-1"/>
+          <w:sz w:val="22"/>
+          <w:szCs w:val="22"/>
+        </w:rPr>
+        <w:t xml:space="preserve">. Nakon toga restartujemo podrazumevanu šifru preko komande  </w:t>
+      </w:r>
+      <w:r>
+        <w:rPr>
+          <w:rFonts w:ascii="Consolas" w:hAnsi="Consolas" w:cs="Courier New"/>
+          <w:i/>
+          <w:iCs/>
+          <w:color w:val="242424"/>
+          <w:spacing w:val="-1"/>
+          <w:sz w:val="20"/>
+          <w:szCs w:val="20"/>
+          <w:shd w:val="clear" w:color="auto" w:fill="F2F2F2"/>
+        </w:rPr>
+        <w:t>ALTER USER 'root'@'localhost' IDENTIFIED BY 'newpassword';</w:t>
+      </w:r>
+    </w:p>
+    <w:p>
+      <w:pPr>
+        <w:spacing w:before="120" w:after="120"/>
+        <w:rPr>
+          <w:rFonts w:cstheme="minorHAnsi"/>
+        </w:rPr>
+      </w:pPr>
+      <w:r>
+        <w:rPr>
+          <w:rFonts w:cstheme="minorHAnsi"/>
+        </w:rPr>
+        <w:t>Sada možemo da vidimo listu korisnika:</w:t>
+      </w:r>
+    </w:p>
+    <w:p>
+      <w:pPr>
+        <w:spacing w:before="120" w:after="120"/>
+        <w:rPr>
+          <w:rFonts w:ascii="Consolas" w:hAnsi="Consolas" w:cs="Courier New"/>
+          <w:i/>
+          <w:iCs/>
+          <w:color w:val="242424"/>
+          <w:spacing w:val="-5"/>
+          <w:sz w:val="20"/>
+          <w:szCs w:val="20"/>
+          <w:shd w:val="clear" w:color="auto" w:fill="F2F2F2"/>
+        </w:rPr>
+      </w:pPr>
+      <w:r>
+        <w:rPr>
+          <w:rFonts w:ascii="Consolas" w:hAnsi="Consolas" w:cs="Courier New"/>
+          <w:i/>
+          <w:iCs/>
+          <w:color w:val="242424"/>
+          <w:spacing w:val="-5"/>
+          <w:sz w:val="20"/>
+          <w:szCs w:val="20"/>
+          <w:shd w:val="clear" w:color="auto" w:fill="F2F2F2"/>
+        </w:rPr>
+        <w:t>use mysql;</w:t>
+      </w:r>
+      <w:r>
+        <w:rPr>
+          <w:rFonts w:ascii="Consolas" w:hAnsi="Consolas" w:cs="Courier New"/>
+          <w:i/>
+          <w:iCs/>
+          <w:color w:val="242424"/>
+          <w:spacing w:val="-5"/>
+          <w:sz w:val="20"/>
+          <w:szCs w:val="20"/>
+        </w:rPr>
+        <w:br/>
+      </w:r>
+      <w:r>
+        <w:rPr>
+          <w:rFonts w:ascii="Consolas" w:hAnsi="Consolas" w:cs="Courier New"/>
+          <w:i/>
+          <w:iCs/>
+          <w:color w:val="242424"/>
+          <w:spacing w:val="-5"/>
+          <w:sz w:val="20"/>
+          <w:szCs w:val="20"/>
+          <w:shd w:val="clear" w:color="auto" w:fill="F2F2F2"/>
+        </w:rPr>
+        <w:t>select user from user;</w:t>
+      </w:r>
+    </w:p>
+    <w:p>
+      <w:r>
+        <w:t xml:space="preserve">Konačno, pravimo korisnika za konekciju. Neka se zove </w:t>
+      </w:r>
+      <w:r>
+        <w:t>dbeaver</w:t>
+      </w:r>
+      <w:r>
+        <w:t xml:space="preserve"> sa istom šifrom:</w:t>
+      </w:r>
+    </w:p>
+    <w:p>
+      <w:pPr>
+        <w:rPr>
+          <w:rFonts w:ascii="Consolas" w:hAnsi="Consolas" w:cs="Courier New"/>
+          <w:i/>
+          <w:iCs/>
+          <w:color w:val="242424"/>
+          <w:spacing w:val="-5"/>
+          <w:sz w:val="20"/>
+          <w:szCs w:val="20"/>
+          <w:shd w:val="clear" w:color="auto" w:fill="F2F2F2"/>
+        </w:rPr>
+      </w:pPr>
+      <w:r>
+        <w:rPr>
+          <w:rFonts w:ascii="Consolas" w:hAnsi="Consolas" w:cs="Courier New"/>
+          <w:i/>
+          <w:iCs/>
+          <w:color w:val="242424"/>
+          <w:spacing w:val="-5"/>
+          <w:sz w:val="20"/>
+          <w:szCs w:val="20"/>
+          <w:shd w:val="clear" w:color="auto" w:fill="F2F2F2"/>
+        </w:rPr>
+        <w:t>CREATE USER 'dbeaver'@'%' IDENTIFIED BY 'dbeaver';</w:t>
+      </w:r>
+      <w:r>
+        <w:rPr>
+          <w:rFonts w:ascii="Consolas" w:hAnsi="Consolas" w:cs="Courier New"/>
+          <w:i/>
+          <w:iCs/>
+          <w:color w:val="242424"/>
+          <w:spacing w:val="-5"/>
+          <w:sz w:val="20"/>
+          <w:szCs w:val="20"/>
+        </w:rPr>
+        <w:br/>
+      </w:r>
+      <w:r>
+        <w:rPr>
+          <w:rFonts w:ascii="Consolas" w:hAnsi="Consolas" w:cs="Courier New"/>
+          <w:i/>
+          <w:iCs/>
+          <w:color w:val="242424"/>
+          <w:spacing w:val="-5"/>
+          <w:sz w:val="20"/>
+          <w:szCs w:val="20"/>
+          <w:shd w:val="clear" w:color="auto" w:fill="F2F2F2"/>
+        </w:rPr>
+        <w:t>GRANT ALL PRIVILEGES ON *.* TO 'dbeaver'@'%' WITH GRANT OPTION;</w:t>
+      </w:r>
+      <w:r>
+        <w:rPr>
+          <w:rFonts w:ascii="Consolas" w:hAnsi="Consolas" w:cs="Courier New"/>
+          <w:i/>
+          <w:iCs/>
+          <w:color w:val="242424"/>
+          <w:spacing w:val="-5"/>
+          <w:sz w:val="20"/>
+          <w:szCs w:val="20"/>
+        </w:rPr>
+        <w:br/>
+      </w:r>
+      <w:r>
+        <w:rPr>
+          <w:rFonts w:ascii="Consolas" w:hAnsi="Consolas" w:cs="Courier New"/>
+          <w:i/>
+          <w:iCs/>
+          <w:color w:val="242424"/>
+          <w:spacing w:val="-5"/>
+          <w:sz w:val="20"/>
+          <w:szCs w:val="20"/>
+          <w:shd w:val="clear" w:color="auto" w:fill="F2F2F2"/>
+        </w:rPr>
+        <w:t>FLUSH PRIVILEGES;</w:t>
+      </w:r>
+    </w:p>
+    <w:p>
+      <w:pPr>
+        <w:jc w:val="both"/>
+      </w:pPr>
+      <w:r>
+        <w:t xml:space="preserve">Nakon ovoga, možemo da se konektujemo na bazu preko klijenta (npr Workbench). </w:t>
+      </w:r>
+      <w:r>
+        <w:t>Podešavanje za konekciju (slika 5) bi u ovom slučaju bil</w:t>
+      </w:r>
+      <w:r>
+        <w:t>a –</w:t>
+      </w:r>
+      <w:r>
+        <w:t xml:space="preserve"> Host: localhost, Username: dbeaver, Password: dbeaver i port ostaje 3306.</w:t>
+      </w:r>
+    </w:p>
+    <w:p>
+      <w:pPr>
+        <w:pStyle w:val="Heading2"/>
+        <w:rPr>
+          <w:lang w:val="sr-Latn-RS"/>
+        </w:rPr>
+      </w:pPr>
+      <w:r>
+        <w:rPr>
+          <w:lang w:val="sr-Latn-RS"/>
+        </w:rPr>
+        <w:lastRenderedPageBreak/>
+        <w:t>Pristup MySQL bazi iz Workbench-a</w:t>
+      </w:r>
+    </w:p>
+    <w:p>
+      <w:pPr>
+        <w:jc w:val="both"/>
+      </w:pPr>
+      <w:r>
+        <w:rPr>
+          <w:lang w:val="sr-Latn-RS"/>
+        </w:rPr>
+        <w:t>MySQL Workbench</w:t>
+      </w:r>
+      <w:r>
+        <w:rPr>
+          <w:lang w:val="sr-Latn-RS"/>
+        </w:rPr>
+        <w:t xml:space="preserve"> je </w:t>
+      </w:r>
+      <w:r>
+        <w:rPr>
+          <w:lang w:val="sr-Latn-RS"/>
+        </w:rPr>
+        <w:t>softver za rad sa sistemima za razvoj relacionih baza podataka</w:t>
+      </w:r>
+      <w:r>
+        <w:rPr>
+          <w:lang w:val="sr-Latn-RS"/>
+        </w:rPr>
+        <w:t xml:space="preserve">. </w:t>
+      </w:r>
+      <w:r>
+        <w:rPr>
+          <w:lang w:val="sr-Latn-RS"/>
+        </w:rPr>
+        <w:t xml:space="preserve">Da bismo se konektovali na bazu, u MySQL </w:t>
+      </w:r>
+      <w:r>
+        <w:rPr>
+          <w:lang w:val="sr-Latn-RS"/>
+        </w:rPr>
+        <w:t xml:space="preserve">Workbenchu, na početnoj strani bitamo + dugme (slika </w:t>
+      </w:r>
+      <w:r>
+        <w:rPr>
+          <w:lang w:val="sr-Latn-RS"/>
+        </w:rPr>
+        <w:t>4</w:t>
+      </w:r>
+      <w:r>
+        <w:rPr>
+          <w:lang w:val="sr-Latn-RS"/>
+        </w:rPr>
+        <w:t>).</w:t>
+      </w:r>
+      <w:r>
+        <w:rPr>
+          <w:noProof/>
+        </w:rPr>
+        <w:drawing>
+          <wp:anchor distT="0" distB="0" distL="114300" distR="114300" simplePos="0" relativeHeight="251658240" behindDoc="0" locked="0" layoutInCell="1" allowOverlap="1" wp14:anchorId="3C10B86E" wp14:editId="69A8EB0B">
+            <wp:simplePos x="0" y="0"/>
+            <wp:positionH relativeFrom="column">
+              <wp:posOffset>1009650</wp:posOffset>
+            </wp:positionH>
+            <wp:positionV relativeFrom="paragraph">
+              <wp:posOffset>364490</wp:posOffset>
+            </wp:positionV>
+            <wp:extent cx="3922776" cy="1481328"/>
+            <wp:effectExtent l="0" t="0" r="1905" b="5080"/>
+            <wp:wrapTopAndBottom/>
+            <wp:docPr id="350129661" name="Picture 1" descr="Screenshot showing how to add a connection in MySQL Workbench."/>
+            <wp:cNvGraphicFramePr>
+              <a:graphicFrameLocks xmlns:a="http://schemas.openxmlformats.org/drawingml/2006/main" noChangeAspect="1"/>
+            </wp:cNvGraphicFramePr>
+            <a:graphic xmlns:a="http://schemas.openxmlformats.org/drawingml/2006/main">
+              <a:graphicData uri="http://schemas.openxmlformats.org/drawingml/2006/picture">
+                <pic:pic xmlns:pic="http://schemas.openxmlformats.org/drawingml/2006/picture">
+                  <pic:nvPicPr>
+                    <pic:cNvPr id="0" name="Picture 1" descr="Screenshot showing how to add a connection in MySQL Workbench."/>
+                    <pic:cNvPicPr>
+                      <a:picLocks noChangeAspect="1" noChangeArrowheads="1"/>
+                    </pic:cNvPicPr>
+                  </pic:nvPicPr>
+                  <pic:blipFill>
+                    <a:blip r:embed="rId9" cstate="print">
+                      <a:extLst>
+                        <a:ext uri="{28A0092B-C50C-407E-A947-70E740481C1C}">
+                          <a14:useLocalDpi xmlns:a14="http://schemas.microsoft.com/office/drawing/2010/main" val="0"/>
+                        </a:ext>
+                      </a:extLst>
+                    </a:blip>
+                    <a:srcRect/>
+                    <a:stretch>
+                      <a:fillRect/>
+                    </a:stretch>
+                  </pic:blipFill>
+                  <pic:spPr bwMode="auto">
+                    <a:xfrm>
+                      <a:off x="0" y="0"/>
+                      <a:ext cx="3922776" cy="1481328"/>
+                    </a:xfrm>
+                    <a:prstGeom prst="rect">
+                      <a:avLst/>
+                    </a:prstGeom>
+                    <a:noFill/>
+                    <a:ln>
+                      <a:noFill/>
+                    </a:ln>
+                  </pic:spPr>
+                </pic:pic>
+              </a:graphicData>
+            </a:graphic>
+            <wp14:sizeRelH relativeFrom="margin">
+              <wp14:pctWidth>0</wp14:pctWidth>
+            </wp14:sizeRelH>
+            <wp14:sizeRelV relativeFrom="margin">
+              <wp14:pctHeight>0</wp14:pctHeight>
+            </wp14:sizeRelV>
+          </wp:anchor>
+        </w:drawing>
+      </w:r>
+    </w:p>
+    <w:p>
+      <w:pPr>
+        <w:jc w:val="center"/>
+        <w:rPr>
+          <w:i/>
+          <w:iCs/>
+          <w:sz w:val="20"/>
+          <w:szCs w:val="20"/>
+        </w:rPr>
+      </w:pPr>
+      <w:r>
+        <w:rPr>
+          <w:b/>
+          <w:bCs/>
+          <w:sz w:val="20"/>
+          <w:szCs w:val="20"/>
+        </w:rPr>
+        <w:t xml:space="preserve">Slika </w:t>
+      </w:r>
+      <w:r>
+        <w:rPr>
+          <w:b/>
+          <w:bCs/>
+          <w:sz w:val="20"/>
+          <w:szCs w:val="20"/>
+        </w:rPr>
+        <w:t>4</w:t>
+      </w:r>
+      <w:r>
+        <w:rPr>
+          <w:b/>
+          <w:bCs/>
+          <w:sz w:val="20"/>
+          <w:szCs w:val="20"/>
+        </w:rPr>
+        <w:t>.</w:t>
+      </w:r>
+      <w:r>
+        <w:rPr>
+          <w:i/>
+          <w:iCs/>
+          <w:sz w:val="20"/>
+          <w:szCs w:val="20"/>
+        </w:rPr>
+        <w:t xml:space="preserve"> Iniciranje konekcije</w:t>
+      </w:r>
+    </w:p>
+    <w:p>
+      <w:pPr>
+        <w:jc w:val="both"/>
+      </w:pPr>
+      <w:r>
+        <w:rPr>
+          <w:noProof/>
+          <w:sz w:val="20"/>
+          <w:szCs w:val="20"/>
+          <w:lang w:val="sr-Latn-RS"/>
+        </w:rPr>
+        <w:drawing>
+          <wp:anchor distT="0" distB="0" distL="114300" distR="114300" simplePos="0" relativeHeight="251659264" behindDoc="0" locked="0" layoutInCell="1" allowOverlap="1" wp14:anchorId="12F0289D" wp14:editId="156B0E5D">
+            <wp:simplePos x="0" y="0"/>
+            <wp:positionH relativeFrom="column">
+              <wp:posOffset>1474470</wp:posOffset>
+            </wp:positionH>
+            <wp:positionV relativeFrom="paragraph">
+              <wp:posOffset>587693</wp:posOffset>
+            </wp:positionV>
+            <wp:extent cx="3013710" cy="1885950"/>
+            <wp:effectExtent l="0" t="0" r="0" b="0"/>
+            <wp:wrapTopAndBottom/>
+            <wp:docPr id="142263697" name="Picture 7"/>
+            <wp:cNvGraphicFramePr>
+              <a:graphicFrameLocks xmlns:a="http://schemas.openxmlformats.org/drawingml/2006/main" noChangeAspect="1"/>
+            </wp:cNvGraphicFramePr>
+            <a:graphic xmlns:a="http://schemas.openxmlformats.org/drawingml/2006/main">
+              <a:graphicData uri="http://schemas.openxmlformats.org/drawingml/2006/picture">
+                <pic:pic xmlns:pic="http://schemas.openxmlformats.org/drawingml/2006/picture">
+                  <pic:nvPicPr>
+                    <pic:cNvPr id="142263697" name="Picture 142263697"/>
+                    <pic:cNvPicPr/>
+                  </pic:nvPicPr>
+                  <pic:blipFill>
+                    <a:blip r:embed="rId10" cstate="print">
+                      <a:extLst>
+                        <a:ext uri="{28A0092B-C50C-407E-A947-70E740481C1C}">
+                          <a14:useLocalDpi xmlns:a14="http://schemas.microsoft.com/office/drawing/2010/main" val="0"/>
+                        </a:ext>
+                      </a:extLst>
+                    </a:blip>
+                    <a:stretch>
+                      <a:fillRect/>
+                    </a:stretch>
+                  </pic:blipFill>
+                  <pic:spPr>
+                    <a:xfrm>
+                      <a:off x="0" y="0"/>
+                      <a:ext cx="3013710" cy="1885950"/>
+                    </a:xfrm>
+                    <a:prstGeom prst="rect">
+                      <a:avLst/>
+                    </a:prstGeom>
+                  </pic:spPr>
+                </pic:pic>
+              </a:graphicData>
+            </a:graphic>
+            <wp14:sizeRelH relativeFrom="margin">
+              <wp14:pctWidth>0</wp14:pctWidth>
+            </wp14:sizeRelH>
+            <wp14:sizeRelV relativeFrom="margin">
+              <wp14:pctHeight>0</wp14:pctHeight>
+            </wp14:sizeRelV>
+          </wp:anchor>
+        </w:drawing>
+      </w:r>
+      <w:r>
+        <w:t>Otvara se pop-up prozor i tu upisujemo kako želimo da se zove na koneckija (</w:t>
+      </w:r>
+      <w:r>
+        <w:rPr>
+          <w:i/>
+          <w:iCs/>
+        </w:rPr>
+        <w:t>Connection Name</w:t>
+      </w:r>
+      <w:r>
+        <w:t xml:space="preserve">), zatim </w:t>
+      </w:r>
+      <w:r>
+        <w:rPr>
+          <w:i/>
+          <w:iCs/>
+        </w:rPr>
+        <w:t>Hostname</w:t>
+      </w:r>
+      <w:r>
+        <w:t xml:space="preserve">, </w:t>
+      </w:r>
+      <w:r>
+        <w:rPr>
+          <w:i/>
+          <w:iCs/>
+        </w:rPr>
+        <w:t xml:space="preserve">Port, Username </w:t>
+      </w:r>
+      <w:r>
+        <w:t xml:space="preserve">i </w:t>
+      </w:r>
+      <w:r>
+        <w:rPr>
+          <w:i/>
+          <w:iCs/>
+        </w:rPr>
+        <w:t xml:space="preserve">Password </w:t>
+      </w:r>
+      <w:r>
+        <w:t xml:space="preserve">(slika </w:t>
+      </w:r>
+      <w:r>
+        <w:t>5</w:t>
+      </w:r>
+      <w:r>
+        <w:t>).</w:t>
+      </w:r>
+      <w:r>
+        <w:t xml:space="preserve"> Nakon potvrde na </w:t>
+      </w:r>
+      <w:r>
+        <w:rPr>
+          <w:i/>
+          <w:iCs/>
+        </w:rPr>
+        <w:t>Test Connection</w:t>
+      </w:r>
+      <w:r>
+        <w:rPr>
+          <w:i/>
+          <w:iCs/>
+        </w:rPr>
+        <w:t xml:space="preserve">, </w:t>
+      </w:r>
+      <w:r>
+        <w:t>ukoliko je sve u redu, kreirali smo novu konekciju. Nakon ovoga možemo da koristimo bazu.</w:t>
+      </w:r>
+    </w:p>
+    <w:p>
+      <w:pPr>
+        <w:jc w:val="center"/>
+        <w:rPr>
+          <w:i/>
+          <w:iCs/>
+          <w:sz w:val="20"/>
+          <w:szCs w:val="20"/>
+          <w:lang w:val="sr-Latn-RS"/>
+        </w:rPr>
+      </w:pPr>
+      <w:r>
+        <w:rPr>
+          <w:b/>
+          <w:bCs/>
+          <w:sz w:val="20"/>
+          <w:szCs w:val="20"/>
+          <w:lang w:val="sr-Latn-RS"/>
+        </w:rPr>
+        <w:t xml:space="preserve">Slika </w:t>
+      </w:r>
+      <w:r>
+        <w:rPr>
+          <w:b/>
+          <w:bCs/>
+          <w:sz w:val="20"/>
+          <w:szCs w:val="20"/>
+          <w:lang w:val="sr-Latn-RS"/>
+        </w:rPr>
+        <w:t>5</w:t>
+      </w:r>
+      <w:r>
+        <w:rPr>
+          <w:b/>
+          <w:bCs/>
+          <w:sz w:val="20"/>
+          <w:szCs w:val="20"/>
+          <w:lang w:val="sr-Latn-RS"/>
+        </w:rPr>
+        <w:t>.</w:t>
+      </w:r>
+      <w:r>
+        <w:rPr>
+          <w:sz w:val="20"/>
+          <w:szCs w:val="20"/>
+          <w:lang w:val="sr-Latn-RS"/>
+        </w:rPr>
+        <w:t xml:space="preserve"> </w:t>
+      </w:r>
+      <w:r>
+        <w:rPr>
+          <w:i/>
+          <w:iCs/>
+          <w:sz w:val="20"/>
+          <w:szCs w:val="20"/>
+          <w:lang w:val="sr-Latn-RS"/>
+        </w:rPr>
+        <w:t>Parametri nove konecije</w:t>
+      </w:r>
+    </w:p>
+    <w:p>
+      <w:pPr>
+        <w:rPr>
+          <w:sz w:val="20"/>
+          <w:szCs w:val="20"/>
+          <w:lang w:val="sr-Latn-RS"/>
+        </w:rPr>
+      </w:pPr>
+    </w:p>
     <w:sectPr>
       <w:pgSz w:w="12240" w:h="15840"/>
       <w:pgMar w:top="1440" w:right="1440" w:bottom="1440" w:left="1440" w:header="720" w:footer="720" w:gutter="0"/>
@@ -11,6 +1900,129 @@
     </w:sectPr>
   </w:body>
 </w:document>
+</file>
+
+<file path=word/numbering.xml><?xml version="1.0" encoding="utf-8"?>
+<w:numbering xmlns:wpc="http://schemas.microsoft.com/office/word/2010/wordprocessingCanvas" xmlns:cx="http://schemas.microsoft.com/office/drawing/2014/chartex" xmlns:cx1="http://schemas.microsoft.com/office/drawing/2015/9/8/chartex" xmlns:cx2="http://schemas.microsoft.com/office/drawing/2015/10/21/chartex" xmlns:cx3="http://schemas.microsoft.com/office/drawing/2016/5/9/chartex" xmlns:cx4="http://schemas.microsoft.com/office/drawing/2016/5/10/chartex" xmlns:cx5="http://schemas.microsoft.com/office/drawing/2016/5/11/chartex" xmlns:cx6="http://schemas.microsoft.com/office/drawing/2016/5/12/chartex" xmlns:cx7="http://schemas.microsoft.com/office/drawing/2016/5/13/chartex" xmlns:cx8="http://schemas.microsoft.com/office/drawing/2016/5/14/chartex" xmlns:mc="http://schemas.openxmlformats.org/markup-compatibility/2006" xmlns:aink="http://schemas.microsoft.com/office/drawing/2016/ink" xmlns:am3d="http://schemas.microsoft.com/office/drawing/2017/model3d" xmlns:o="urn:schemas-microsoft-com:office:office" xmlns:oel="http://schemas.microsoft.com/office/2019/extlst" xmlns:r="http://schemas.openxmlformats.org/officeDocument/2006/relationships" xmlns:m="http://schemas.openxmlformats.org/officeDocument/2006/math" xmlns:v="urn:schemas-microsoft-com:vml" xmlns:wp14="http://schemas.microsoft.com/office/word/2010/wordprocessingDrawing" xmlns:wp="http://schemas.openxmlformats.org/drawingml/2006/wordprocessingDrawing" xmlns:w10="urn:schemas-microsoft-com:office:word" xmlns:w="http://schemas.openxmlformats.org/wordprocessingml/2006/main" xmlns:w14="http://schemas.microsoft.com/office/word/2010/wordml" xmlns:w15="http://schemas.microsoft.com/office/word/2012/wordml" xmlns:w16cex="http://schemas.microsoft.com/office/word/2018/wordml/cex" xmlns:w16cid="http://schemas.microsoft.com/office/word/2016/wordml/cid" xmlns:w16="http://schemas.microsoft.com/office/word/2018/wordml" xmlns:w16sdtdh="http://schemas.microsoft.com/office/word/2020/wordml/sdtdatahash" xmlns:w16se="http://schemas.microsoft.com/office/word/2015/wordml/symex" xmlns:wpg="http://schemas.microsoft.com/office/word/2010/wordprocessingGroup" xmlns:wpi="http://schemas.microsoft.com/office/word/2010/wordprocessingInk" xmlns:wne="http://schemas.microsoft.com/office/word/2006/wordml" xmlns:wps="http://schemas.microsoft.com/office/word/2010/wordprocessingShape" mc:Ignorable="w14 w15 w16se w16cid w16 w16cex w16sdtdh wp14">
+  <w:abstractNum w:abstractNumId="0" w15:restartNumberingAfterBreak="0">
+    <w:nsid w:val="06F10131"/>
+    <w:multiLevelType w:val="hybridMultilevel"/>
+    <w:tmpl w:val="13BA2D7E"/>
+    <w:lvl w:ilvl="0" w:tplc="A71A1EA2">
+      <w:start w:val="1"/>
+      <w:numFmt w:val="bullet"/>
+      <w:lvlText w:val=""/>
+      <w:lvlJc w:val="left"/>
+      <w:pPr>
+        <w:ind w:left="720" w:hanging="360"/>
+      </w:pPr>
+      <w:rPr>
+        <w:rFonts w:ascii="Symbol" w:hAnsi="Symbol" w:hint="default"/>
+        <w:sz w:val="18"/>
+        <w:szCs w:val="18"/>
+      </w:rPr>
+    </w:lvl>
+    <w:lvl w:ilvl="1" w:tplc="04090003" w:tentative="1">
+      <w:start w:val="1"/>
+      <w:numFmt w:val="bullet"/>
+      <w:lvlText w:val="o"/>
+      <w:lvlJc w:val="left"/>
+      <w:pPr>
+        <w:ind w:left="1440" w:hanging="360"/>
+      </w:pPr>
+      <w:rPr>
+        <w:rFonts w:ascii="Courier New" w:hAnsi="Courier New" w:cs="Courier New" w:hint="default"/>
+      </w:rPr>
+    </w:lvl>
+    <w:lvl w:ilvl="2" w:tplc="04090005" w:tentative="1">
+      <w:start w:val="1"/>
+      <w:numFmt w:val="bullet"/>
+      <w:lvlText w:val=""/>
+      <w:lvlJc w:val="left"/>
+      <w:pPr>
+        <w:ind w:left="2160" w:hanging="360"/>
+      </w:pPr>
+      <w:rPr>
+        <w:rFonts w:ascii="Wingdings" w:hAnsi="Wingdings" w:hint="default"/>
+      </w:rPr>
+    </w:lvl>
+    <w:lvl w:ilvl="3" w:tplc="04090001" w:tentative="1">
+      <w:start w:val="1"/>
+      <w:numFmt w:val="bullet"/>
+      <w:lvlText w:val=""/>
+      <w:lvlJc w:val="left"/>
+      <w:pPr>
+        <w:ind w:left="2880" w:hanging="360"/>
+      </w:pPr>
+      <w:rPr>
+        <w:rFonts w:ascii="Symbol" w:hAnsi="Symbol" w:hint="default"/>
+      </w:rPr>
+    </w:lvl>
+    <w:lvl w:ilvl="4" w:tplc="04090003" w:tentative="1">
+      <w:start w:val="1"/>
+      <w:numFmt w:val="bullet"/>
+      <w:lvlText w:val="o"/>
+      <w:lvlJc w:val="left"/>
+      <w:pPr>
+        <w:ind w:left="3600" w:hanging="360"/>
+      </w:pPr>
+      <w:rPr>
+        <w:rFonts w:ascii="Courier New" w:hAnsi="Courier New" w:cs="Courier New" w:hint="default"/>
+      </w:rPr>
+    </w:lvl>
+    <w:lvl w:ilvl="5" w:tplc="04090005" w:tentative="1">
+      <w:start w:val="1"/>
+      <w:numFmt w:val="bullet"/>
+      <w:lvlText w:val=""/>
+      <w:lvlJc w:val="left"/>
+      <w:pPr>
+        <w:ind w:left="4320" w:hanging="360"/>
+      </w:pPr>
+      <w:rPr>
+        <w:rFonts w:ascii="Wingdings" w:hAnsi="Wingdings" w:hint="default"/>
+      </w:rPr>
+    </w:lvl>
+    <w:lvl w:ilvl="6" w:tplc="04090001" w:tentative="1">
+      <w:start w:val="1"/>
+      <w:numFmt w:val="bullet"/>
+      <w:lvlText w:val=""/>
+      <w:lvlJc w:val="left"/>
+      <w:pPr>
+        <w:ind w:left="5040" w:hanging="360"/>
+      </w:pPr>
+      <w:rPr>
+        <w:rFonts w:ascii="Symbol" w:hAnsi="Symbol" w:hint="default"/>
+      </w:rPr>
+    </w:lvl>
+    <w:lvl w:ilvl="7" w:tplc="04090003" w:tentative="1">
+      <w:start w:val="1"/>
+      <w:numFmt w:val="bullet"/>
+      <w:lvlText w:val="o"/>
+      <w:lvlJc w:val="left"/>
+      <w:pPr>
+        <w:ind w:left="5760" w:hanging="360"/>
+      </w:pPr>
+      <w:rPr>
+        <w:rFonts w:ascii="Courier New" w:hAnsi="Courier New" w:cs="Courier New" w:hint="default"/>
+      </w:rPr>
+    </w:lvl>
+    <w:lvl w:ilvl="8" w:tplc="04090005" w:tentative="1">
+      <w:start w:val="1"/>
+      <w:numFmt w:val="bullet"/>
+      <w:lvlText w:val=""/>
+      <w:lvlJc w:val="left"/>
+      <w:pPr>
+        <w:ind w:left="6480" w:hanging="360"/>
+      </w:pPr>
+      <w:rPr>
+        <w:rFonts w:ascii="Wingdings" w:hAnsi="Wingdings" w:hint="default"/>
+      </w:rPr>
+    </w:lvl>
+  </w:abstractNum>
+  <w:num w:numId="1" w16cid:durableId="648554795">
+    <w:abstractNumId w:val="0"/>
+  </w:num>
+</w:numbering>
 </file>
 
 <file path=word/styles.xml><?xml version="1.0" encoding="utf-8"?>
@@ -414,10 +2426,52 @@
     <w:name w:val="Normal"/>
     <w:qFormat/>
   </w:style>
+  <w:style w:type="paragraph" w:styleId="Heading1">
+    <w:name w:val="heading 1"/>
+    <w:basedOn w:val="Normal"/>
+    <w:next w:val="Normal"/>
+    <w:link w:val="Heading1Char"/>
+    <w:uiPriority w:val="9"/>
+    <w:qFormat/>
+    <w:rsid w:val="00654811"/>
+    <w:pPr>
+      <w:keepNext/>
+      <w:keepLines/>
+      <w:spacing w:before="240" w:after="0"/>
+      <w:outlineLvl w:val="0"/>
+    </w:pPr>
+    <w:rPr>
+      <w:rFonts w:asciiTheme="majorHAnsi" w:eastAsiaTheme="majorEastAsia" w:hAnsiTheme="majorHAnsi" w:cstheme="majorBidi"/>
+      <w:color w:val="2F5496" w:themeColor="accent1" w:themeShade="BF"/>
+      <w:sz w:val="32"/>
+      <w:szCs w:val="32"/>
+    </w:rPr>
+  </w:style>
+  <w:style w:type="paragraph" w:styleId="Heading2">
+    <w:name w:val="heading 2"/>
+    <w:basedOn w:val="Normal"/>
+    <w:next w:val="Normal"/>
+    <w:link w:val="Heading2Char"/>
+    <w:uiPriority w:val="9"/>
+    <w:unhideWhenUsed/>
+    <w:qFormat/>
+    <w:rsid w:val="00654811"/>
+    <w:pPr>
+      <w:keepNext/>
+      <w:keepLines/>
+      <w:spacing w:before="40" w:after="0"/>
+      <w:outlineLvl w:val="1"/>
+    </w:pPr>
+    <w:rPr>
+      <w:rFonts w:asciiTheme="majorHAnsi" w:eastAsiaTheme="majorEastAsia" w:hAnsiTheme="majorHAnsi" w:cstheme="majorBidi"/>
+      <w:color w:val="2F5496" w:themeColor="accent1" w:themeShade="BF"/>
+      <w:sz w:val="26"/>
+      <w:szCs w:val="26"/>
+    </w:rPr>
+  </w:style>
   <w:style w:type="character" w:default="1" w:styleId="DefaultParagraphFont">
     <w:name w:val="Default Paragraph Font"/>
     <w:uiPriority w:val="1"/>
-    <w:semiHidden/>
     <w:unhideWhenUsed/>
   </w:style>
   <w:style w:type="table" w:default="1" w:styleId="TableNormal">
@@ -440,6 +2494,160 @@
     <w:uiPriority w:val="99"/>
     <w:semiHidden/>
     <w:unhideWhenUsed/>
+  </w:style>
+  <w:style w:type="character" w:customStyle="1" w:styleId="Heading1Char">
+    <w:name w:val="Heading 1 Char"/>
+    <w:basedOn w:val="DefaultParagraphFont"/>
+    <w:link w:val="Heading1"/>
+    <w:uiPriority w:val="9"/>
+    <w:rsid w:val="00654811"/>
+    <w:rPr>
+      <w:rFonts w:asciiTheme="majorHAnsi" w:eastAsiaTheme="majorEastAsia" w:hAnsiTheme="majorHAnsi" w:cstheme="majorBidi"/>
+      <w:color w:val="2F5496" w:themeColor="accent1" w:themeShade="BF"/>
+      <w:sz w:val="32"/>
+      <w:szCs w:val="32"/>
+    </w:rPr>
+  </w:style>
+  <w:style w:type="character" w:customStyle="1" w:styleId="Heading2Char">
+    <w:name w:val="Heading 2 Char"/>
+    <w:basedOn w:val="DefaultParagraphFont"/>
+    <w:link w:val="Heading2"/>
+    <w:uiPriority w:val="9"/>
+    <w:rsid w:val="00654811"/>
+    <w:rPr>
+      <w:rFonts w:asciiTheme="majorHAnsi" w:eastAsiaTheme="majorEastAsia" w:hAnsiTheme="majorHAnsi" w:cstheme="majorBidi"/>
+      <w:color w:val="2F5496" w:themeColor="accent1" w:themeShade="BF"/>
+      <w:sz w:val="26"/>
+      <w:szCs w:val="26"/>
+    </w:rPr>
+  </w:style>
+  <w:style w:type="character" w:styleId="Hyperlink">
+    <w:name w:val="Hyperlink"/>
+    <w:basedOn w:val="DefaultParagraphFont"/>
+    <w:uiPriority w:val="99"/>
+    <w:unhideWhenUsed/>
+    <w:rsid w:val="00654811"/>
+    <w:rPr>
+      <w:color w:val="0563C1" w:themeColor="hyperlink"/>
+      <w:u w:val="single"/>
+    </w:rPr>
+  </w:style>
+  <w:style w:type="character" w:styleId="UnresolvedMention">
+    <w:name w:val="Unresolved Mention"/>
+    <w:basedOn w:val="DefaultParagraphFont"/>
+    <w:uiPriority w:val="99"/>
+    <w:semiHidden/>
+    <w:unhideWhenUsed/>
+    <w:rsid w:val="00654811"/>
+    <w:rPr>
+      <w:color w:val="605E5C"/>
+      <w:shd w:val="clear" w:color="auto" w:fill="E1DFDD"/>
+    </w:rPr>
+  </w:style>
+  <w:style w:type="paragraph" w:styleId="HTMLPreformatted">
+    <w:name w:val="HTML Preformatted"/>
+    <w:basedOn w:val="Normal"/>
+    <w:link w:val="HTMLPreformattedChar"/>
+    <w:uiPriority w:val="99"/>
+    <w:semiHidden/>
+    <w:unhideWhenUsed/>
+    <w:rsid w:val="00031D17"/>
+    <w:pPr>
+      <w:tabs>
+        <w:tab w:val="left" w:pos="916"/>
+        <w:tab w:val="left" w:pos="1832"/>
+        <w:tab w:val="left" w:pos="2748"/>
+        <w:tab w:val="left" w:pos="3664"/>
+        <w:tab w:val="left" w:pos="4580"/>
+        <w:tab w:val="left" w:pos="5496"/>
+        <w:tab w:val="left" w:pos="6412"/>
+        <w:tab w:val="left" w:pos="7328"/>
+        <w:tab w:val="left" w:pos="8244"/>
+        <w:tab w:val="left" w:pos="9160"/>
+        <w:tab w:val="left" w:pos="10076"/>
+        <w:tab w:val="left" w:pos="10992"/>
+        <w:tab w:val="left" w:pos="11908"/>
+        <w:tab w:val="left" w:pos="12824"/>
+        <w:tab w:val="left" w:pos="13740"/>
+        <w:tab w:val="left" w:pos="14656"/>
+      </w:tabs>
+      <w:spacing w:after="0" w:line="240" w:lineRule="auto"/>
+    </w:pPr>
+    <w:rPr>
+      <w:rFonts w:ascii="Courier New" w:eastAsia="Times New Roman" w:hAnsi="Courier New" w:cs="Courier New"/>
+      <w:kern w:val="0"/>
+      <w:sz w:val="20"/>
+      <w:szCs w:val="20"/>
+      <w14:ligatures w14:val="none"/>
+    </w:rPr>
+  </w:style>
+  <w:style w:type="character" w:customStyle="1" w:styleId="HTMLPreformattedChar">
+    <w:name w:val="HTML Preformatted Char"/>
+    <w:basedOn w:val="DefaultParagraphFont"/>
+    <w:link w:val="HTMLPreformatted"/>
+    <w:uiPriority w:val="99"/>
+    <w:semiHidden/>
+    <w:rsid w:val="00031D17"/>
+    <w:rPr>
+      <w:rFonts w:ascii="Courier New" w:eastAsia="Times New Roman" w:hAnsi="Courier New" w:cs="Courier New"/>
+      <w:kern w:val="0"/>
+      <w:sz w:val="20"/>
+      <w:szCs w:val="20"/>
+      <w14:ligatures w14:val="none"/>
+    </w:rPr>
+  </w:style>
+  <w:style w:type="character" w:customStyle="1" w:styleId="oq">
+    <w:name w:val="oq"/>
+    <w:basedOn w:val="DefaultParagraphFont"/>
+    <w:rsid w:val="00031D17"/>
+  </w:style>
+  <w:style w:type="paragraph" w:styleId="NoSpacing">
+    <w:name w:val="No Spacing"/>
+    <w:uiPriority w:val="1"/>
+    <w:qFormat/>
+    <w:rsid w:val="00031D17"/>
+    <w:pPr>
+      <w:spacing w:after="0" w:line="240" w:lineRule="auto"/>
+    </w:pPr>
+  </w:style>
+  <w:style w:type="paragraph" w:styleId="ListParagraph">
+    <w:name w:val="List Paragraph"/>
+    <w:basedOn w:val="Normal"/>
+    <w:uiPriority w:val="34"/>
+    <w:qFormat/>
+    <w:rsid w:val="00B11A35"/>
+    <w:pPr>
+      <w:ind w:left="720"/>
+      <w:contextualSpacing/>
+    </w:pPr>
+  </w:style>
+  <w:style w:type="paragraph" w:customStyle="1" w:styleId="pw-post-body-paragraph">
+    <w:name w:val="pw-post-body-paragraph"/>
+    <w:basedOn w:val="Normal"/>
+    <w:rsid w:val="00015D0D"/>
+    <w:pPr>
+      <w:spacing w:before="100" w:beforeAutospacing="1" w:after="100" w:afterAutospacing="1" w:line="240" w:lineRule="auto"/>
+    </w:pPr>
+    <w:rPr>
+      <w:rFonts w:ascii="Times New Roman" w:eastAsia="Times New Roman" w:hAnsi="Times New Roman" w:cs="Times New Roman"/>
+      <w:kern w:val="0"/>
+      <w:sz w:val="24"/>
+      <w:szCs w:val="24"/>
+      <w14:ligatures w14:val="none"/>
+    </w:rPr>
+  </w:style>
+  <w:style w:type="character" w:styleId="HTMLCode">
+    <w:name w:val="HTML Code"/>
+    <w:basedOn w:val="DefaultParagraphFont"/>
+    <w:uiPriority w:val="99"/>
+    <w:semiHidden/>
+    <w:unhideWhenUsed/>
+    <w:rsid w:val="00015D0D"/>
+    <w:rPr>
+      <w:rFonts w:ascii="Courier New" w:eastAsia="Times New Roman" w:hAnsi="Courier New" w:cs="Courier New"/>
+      <w:sz w:val="20"/>
+      <w:szCs w:val="20"/>
+    </w:rPr>
   </w:style>
 </w:styles>
 </file>

</xml_diff>